<commit_message>
Focim stilusa valtoztatva Palease enter the commit message for your changes. Lines starting
</commit_message>
<xml_diff>
--- a/Jegyzet.docx
+++ b/Jegyzet.docx
@@ -3,56 +3,85 @@
 <w:document xmlns:wpc="http://schemas.microsoft.com/office/word/2010/wordprocessingCanvas" xmlns:cx="http://schemas.microsoft.com/office/drawing/2014/chartex" xmlns:cx1="http://schemas.microsoft.com/office/drawing/2015/9/8/chartex" xmlns:cx2="http://schemas.microsoft.com/office/drawing/2015/10/21/chartex" xmlns:cx3="http://schemas.microsoft.com/office/drawing/2016/5/9/chartex" xmlns:cx4="http://schemas.microsoft.com/office/drawing/2016/5/10/chartex" xmlns:cx5="http://schemas.microsoft.com/office/drawing/2016/5/11/chartex" xmlns:cx6="http://schemas.microsoft.com/office/drawing/2016/5/12/chartex" xmlns:cx7="http://schemas.microsoft.com/office/drawing/2016/5/13/chartex" xmlns:cx8="http://schemas.microsoft.com/office/drawing/2016/5/14/chartex" xmlns:mc="http://schemas.openxmlformats.org/markup-compatibility/2006" xmlns:aink="http://schemas.microsoft.com/office/drawing/2016/ink" xmlns:am3d="http://schemas.microsoft.com/office/drawing/2017/model3d" xmlns:o="urn:schemas-microsoft-com:office:office" xmlns:r="http://schemas.openxmlformats.org/officeDocument/2006/relationships" xmlns:m="http://schemas.openxmlformats.org/officeDocument/2006/math" xmlns:v="urn:schemas-microsoft-com:vml" xmlns:wp14="http://schemas.microsoft.com/office/word/2010/wordprocessingDrawing" xmlns:wp="http://schemas.openxmlformats.org/drawingml/2006/wordprocessingDrawing" xmlns:w10="urn:schemas-microsoft-com:office:word" xmlns:w="http://schemas.openxmlformats.org/wordprocessingml/2006/main" xmlns:w14="http://schemas.microsoft.com/office/word/2010/wordml" xmlns:w15="http://schemas.microsoft.com/office/word/2012/wordml" xmlns:w16cid="http://schemas.microsoft.com/office/word/2016/wordml/cid" xmlns:w16se="http://schemas.microsoft.com/office/word/2015/wordml/symex" xmlns:wpg="http://schemas.microsoft.com/office/word/2010/wordprocessingGroup" xmlns:wpi="http://schemas.microsoft.com/office/word/2010/wordprocessingInk" xmlns:wne="http://schemas.microsoft.com/office/word/2006/wordml" xmlns:wps="http://schemas.microsoft.com/office/word/2010/wordprocessingShape" mc:Ignorable="w14 w15 w16se w16cid wp14">
   <w:body>
     <w:p>
-      <w:proofErr w:type="spellStart"/>
-      <w:r>
+      <w:pPr>
+        <w:jc w:val="center"/>
+        <w:rPr>
+          <w:b/>
+          <w:sz w:val="32"/>
+          <w:szCs w:val="32"/>
+        </w:rPr>
+      </w:pPr>
+      <w:proofErr w:type="spellStart"/>
+      <w:r>
+        <w:rPr>
+          <w:b/>
+          <w:sz w:val="32"/>
+          <w:szCs w:val="32"/>
+        </w:rPr>
         <w:t>Angular</w:t>
       </w:r>
       <w:proofErr w:type="spellEnd"/>
       <w:r>
+        <w:rPr>
+          <w:b/>
+          <w:sz w:val="32"/>
+          <w:szCs w:val="32"/>
+        </w:rPr>
         <w:t xml:space="preserve"> jegyzet a videókhoz</w:t>
-      </w:r>
-    </w:p>
-    <w:p/>
-    <w:p/>
-    <w:p/>
-    <w:p/>
-    <w:p>
-      <w:r>
-        <w:t xml:space="preserve"> ### Áttekintés, eszközök és nyelvi alapok 2 ###</w:t>
-      </w:r>
-    </w:p>
-    <w:p/>
-    <w:p/>
-    <w:p>
-      <w:r>
-        <w:t xml:space="preserve">        ---</w:t>
-      </w:r>
-    </w:p>
-    <w:p>
-      <w:r>
-        <w:t xml:space="preserve">            Ha olyat telepítünk, ami beleír az </w:t>
-      </w:r>
-      <w:proofErr w:type="spellStart"/>
-      <w:r>
-        <w:t>angular.json</w:t>
-      </w:r>
-      <w:proofErr w:type="spellEnd"/>
-      <w:r>
-        <w:t xml:space="preserve"> - </w:t>
-      </w:r>
-      <w:proofErr w:type="spellStart"/>
-      <w:r>
-        <w:t>ba,akkor</w:t>
-      </w:r>
-      <w:proofErr w:type="spellEnd"/>
-      <w:r>
-        <w:t xml:space="preserve"> újr</w:t>
-      </w:r>
-      <w:r>
-        <w:t xml:space="preserve">a </w:t>
       </w:r>
       <w:bookmarkStart w:id="0" w:name="_GoBack"/>
       <w:bookmarkEnd w:id="0"/>
+    </w:p>
+    <w:p>
+      <w:proofErr w:type="spellStart"/>
+      <w:r>
+        <w:t>git</w:t>
+      </w:r>
+      <w:proofErr w:type="spellEnd"/>
+      <w:r>
+        <w:t xml:space="preserve"> teszt</w:t>
+      </w:r>
+    </w:p>
+    <w:p/>
+    <w:p/>
+    <w:p/>
+    <w:p>
+      <w:r>
+        <w:t xml:space="preserve"> ### Áttekintés, eszközök és nyelvi alapok 2 ###</w:t>
+      </w:r>
+    </w:p>
+    <w:p/>
+    <w:p/>
+    <w:p>
+      <w:r>
+        <w:t xml:space="preserve">        ---</w:t>
+      </w:r>
+    </w:p>
+    <w:p>
+      <w:r>
+        <w:t xml:space="preserve">            Ha olyat telepítünk, ami beleír az </w:t>
+      </w:r>
+      <w:proofErr w:type="spellStart"/>
+      <w:proofErr w:type="gramStart"/>
+      <w:r>
+        <w:t>angular.json</w:t>
+      </w:r>
+      <w:proofErr w:type="spellEnd"/>
+      <w:proofErr w:type="gramEnd"/>
+      <w:r>
+        <w:t xml:space="preserve"> - </w:t>
+      </w:r>
+      <w:proofErr w:type="spellStart"/>
+      <w:r>
+        <w:t>ba,akkor</w:t>
+      </w:r>
+      <w:proofErr w:type="spellEnd"/>
+      <w:r>
+        <w:t xml:space="preserve"> újr</w:t>
+      </w:r>
+      <w:r>
+        <w:t xml:space="preserve">a </w:t>
+      </w:r>
       <w:r>
         <w:t xml:space="preserve"> </w:t>
       </w:r>
@@ -282,6 +311,7 @@
     <w:p/>
     <w:p>
       <w:r>
+        <w:lastRenderedPageBreak/>
         <w:t xml:space="preserve">            </w:t>
       </w:r>
       <w:proofErr w:type="spellStart"/>
@@ -350,7 +380,6 @@
       </w:r>
       <w:proofErr w:type="spellStart"/>
       <w:r>
-        <w:lastRenderedPageBreak/>
         <w:t>appmodul.ts</w:t>
       </w:r>
       <w:proofErr w:type="spellEnd"/>
@@ -900,7 +929,6 @@
     <w:p/>
     <w:p>
       <w:r>
-        <w:lastRenderedPageBreak/>
         <w:t xml:space="preserve">&lt;input </w:t>
       </w:r>
       <w:proofErr w:type="spellStart"/>

</xml_diff>